<commit_message>
UseManual, loading data fixes
</commit_message>
<xml_diff>
--- a/Documents/UserManual.docx
+++ b/Documents/UserManual.docx
@@ -3,6 +3,1226 @@
 <w:document xmlns:wpc="http://schemas.microsoft.com/office/word/2010/wordprocessingCanvas" xmlns:cx="http://schemas.microsoft.com/office/drawing/2014/chartex" xmlns:cx1="http://schemas.microsoft.com/office/drawing/2015/9/8/chartex" xmlns:cx2="http://schemas.microsoft.com/office/drawing/2015/10/21/chartex" xmlns:cx3="http://schemas.microsoft.com/office/drawing/2016/5/9/chartex" xmlns:cx4="http://schemas.microsoft.com/office/drawing/2016/5/10/chartex" xmlns:cx5="http://schemas.microsoft.com/office/drawing/2016/5/11/chartex" xmlns:cx6="http://schemas.microsoft.com/office/drawing/2016/5/12/chartex" xmlns:cx7="http://schemas.microsoft.com/office/drawing/2016/5/13/chartex" xmlns:cx8="http://schemas.microsoft.com/office/drawing/2016/5/14/chartex" xmlns:mc="http://schemas.openxmlformats.org/markup-compatibility/2006" xmlns:aink="http://schemas.microsoft.com/office/drawing/2016/ink" xmlns:am3d="http://schemas.microsoft.com/office/drawing/2017/model3d" xmlns:o="urn:schemas-microsoft-com:office:office" xmlns:r="http://schemas.openxmlformats.org/officeDocument/2006/relationships" xmlns:m="http://schemas.openxmlformats.org/officeDocument/2006/math" xmlns:v="urn:schemas-microsoft-com:vml" xmlns:wp14="http://schemas.microsoft.com/office/word/2010/wordprocessingDrawing" xmlns:wp="http://schemas.openxmlformats.org/drawingml/2006/wordprocessingDrawing" xmlns:w10="urn:schemas-microsoft-com:office:word" xmlns:w="http://schemas.openxmlformats.org/wordprocessingml/2006/main" xmlns:w14="http://schemas.microsoft.com/office/word/2010/wordml" xmlns:w15="http://schemas.microsoft.com/office/word/2012/wordml" xmlns:w16cid="http://schemas.microsoft.com/office/word/2016/wordml/cid" xmlns:w16se="http://schemas.microsoft.com/office/word/2015/wordml/symex" xmlns:wpg="http://schemas.microsoft.com/office/word/2010/wordprocessingGroup" xmlns:wpi="http://schemas.microsoft.com/office/word/2010/wordprocessingInk" xmlns:wne="http://schemas.microsoft.com/office/word/2006/wordml" xmlns:wps="http://schemas.microsoft.com/office/word/2010/wordprocessingShape" mc:Ignorable="w14 w15 w16se w16cid wp14">
   <w:body>
     <w:p>
+      <w:pPr>
+        <w:pStyle w:val="Nagwek1"/>
+        <w:jc w:val="center"/>
+        <w:rPr>
+          <w:sz w:val="40"/>
+          <w:szCs w:val="40"/>
+        </w:rPr>
+      </w:pPr>
+      <w:r>
+        <w:rPr>
+          <w:sz w:val="40"/>
+          <w:szCs w:val="40"/>
+        </w:rPr>
+        <w:t>Instrukcja korzystania z aplikacji:</w:t>
+      </w:r>
+    </w:p>
+    <w:p/>
+    <w:p>
+      <w:r>
+        <w:rPr>
+          <w:noProof/>
+        </w:rPr>
+        <w:drawing>
+          <wp:inline distT="0" distB="0" distL="0" distR="0" wp14:anchorId="3CC1474C" wp14:editId="5DD90D05">
+            <wp:extent cx="5756275" cy="2854325"/>
+            <wp:effectExtent l="0" t="0" r="0" b="3175"/>
+            <wp:docPr id="1" name="Obraz 1"/>
+            <wp:cNvGraphicFramePr>
+              <a:graphicFrameLocks xmlns:a="http://schemas.openxmlformats.org/drawingml/2006/main" noChangeAspect="1"/>
+            </wp:cNvGraphicFramePr>
+            <a:graphic xmlns:a="http://schemas.openxmlformats.org/drawingml/2006/main">
+              <a:graphicData uri="http://schemas.openxmlformats.org/drawingml/2006/picture">
+                <pic:pic xmlns:pic="http://schemas.openxmlformats.org/drawingml/2006/picture">
+                  <pic:nvPicPr>
+                    <pic:cNvPr id="0" name="Picture 1"/>
+                    <pic:cNvPicPr>
+                      <a:picLocks noChangeAspect="1" noChangeArrowheads="1"/>
+                    </pic:cNvPicPr>
+                  </pic:nvPicPr>
+                  <pic:blipFill>
+                    <a:blip r:embed="rId5" cstate="print">
+                      <a:extLst>
+                        <a:ext uri="{28A0092B-C50C-407E-A947-70E740481C1C}">
+                          <a14:useLocalDpi xmlns:a14="http://schemas.microsoft.com/office/drawing/2010/main" val="0"/>
+                        </a:ext>
+                      </a:extLst>
+                    </a:blip>
+                    <a:srcRect/>
+                    <a:stretch>
+                      <a:fillRect/>
+                    </a:stretch>
+                  </pic:blipFill>
+                  <pic:spPr bwMode="auto">
+                    <a:xfrm>
+                      <a:off x="0" y="0"/>
+                      <a:ext cx="5756275" cy="2854325"/>
+                    </a:xfrm>
+                    <a:prstGeom prst="rect">
+                      <a:avLst/>
+                    </a:prstGeom>
+                    <a:noFill/>
+                    <a:ln>
+                      <a:noFill/>
+                    </a:ln>
+                  </pic:spPr>
+                </pic:pic>
+              </a:graphicData>
+            </a:graphic>
+          </wp:inline>
+        </w:drawing>
+      </w:r>
+    </w:p>
+    <w:p>
+      <w:pPr>
+        <w:pStyle w:val="Nagwek1"/>
+      </w:pPr>
+    </w:p>
+    <w:p>
+      <w:pPr>
+        <w:pStyle w:val="Nagwek1"/>
+      </w:pPr>
+      <w:r>
+        <w:t>Opis elementów aplikacji:</w:t>
+      </w:r>
+    </w:p>
+    <w:p>
+      <w:pPr>
+        <w:pStyle w:val="Podtytu"/>
+      </w:pPr>
+      <w:r>
+        <w:t>Aplikacja podzielona została na kilka sekcji:</w:t>
+      </w:r>
+    </w:p>
+    <w:p>
+      <w:pPr>
+        <w:pStyle w:val="Akapitzlist"/>
+        <w:numPr>
+          <w:ilvl w:val="0"/>
+          <w:numId w:val="2"/>
+        </w:numPr>
+        <w:rPr>
+          <w:sz w:val="24"/>
+          <w:szCs w:val="24"/>
+          <w:u w:val="single"/>
+        </w:rPr>
+      </w:pPr>
+      <w:r>
+        <w:rPr>
+          <w:sz w:val="24"/>
+          <w:szCs w:val="24"/>
+          <w:u w:val="single"/>
+        </w:rPr>
+        <w:t xml:space="preserve">Menu funkcyjne zawierające: </w:t>
+      </w:r>
+    </w:p>
+    <w:p>
+      <w:pPr>
+        <w:pStyle w:val="Akapitzlist"/>
+        <w:ind w:left="1080"/>
+        <w:rPr>
+          <w:sz w:val="24"/>
+          <w:szCs w:val="24"/>
+          <w:u w:val="single"/>
+        </w:rPr>
+      </w:pPr>
+    </w:p>
+    <w:p>
+      <w:pPr>
+        <w:pStyle w:val="Akapitzlist"/>
+        <w:numPr>
+          <w:ilvl w:val="1"/>
+          <w:numId w:val="2"/>
+        </w:numPr>
+      </w:pPr>
+      <w:r>
+        <w:t xml:space="preserve">Pole typu </w:t>
+      </w:r>
+      <w:proofErr w:type="spellStart"/>
+      <w:r>
+        <w:t>input</w:t>
+      </w:r>
+      <w:proofErr w:type="spellEnd"/>
+      <w:r>
+        <w:t xml:space="preserve"> – pozwalające wprowadzić adres URL strony, którą użytkownik będzie </w:t>
+      </w:r>
+      <w:proofErr w:type="spellStart"/>
+      <w:r>
+        <w:t>Scrapował</w:t>
+      </w:r>
+      <w:proofErr w:type="spellEnd"/>
+      <w:r>
+        <w:t xml:space="preserve"> wraz z walidacją wymagająca wpisania poprawnego adresu ze strony otodom.pl</w:t>
+      </w:r>
+    </w:p>
+    <w:p/>
+    <w:p>
+      <w:pPr>
+        <w:jc w:val="center"/>
+      </w:pPr>
+      <w:r>
+        <w:rPr>
+          <w:noProof/>
+        </w:rPr>
+        <w:drawing>
+          <wp:inline distT="0" distB="0" distL="0" distR="0">
+            <wp:extent cx="5243945" cy="789438"/>
+            <wp:effectExtent l="0" t="0" r="0" b="0"/>
+            <wp:docPr id="2" name="Obraz 2"/>
+            <wp:cNvGraphicFramePr>
+              <a:graphicFrameLocks xmlns:a="http://schemas.openxmlformats.org/drawingml/2006/main" noChangeAspect="1"/>
+            </wp:cNvGraphicFramePr>
+            <a:graphic xmlns:a="http://schemas.openxmlformats.org/drawingml/2006/main">
+              <a:graphicData uri="http://schemas.openxmlformats.org/drawingml/2006/picture">
+                <pic:pic xmlns:pic="http://schemas.openxmlformats.org/drawingml/2006/picture">
+                  <pic:nvPicPr>
+                    <pic:cNvPr id="0" name="Picture 2"/>
+                    <pic:cNvPicPr>
+                      <a:picLocks noChangeAspect="1" noChangeArrowheads="1"/>
+                    </pic:cNvPicPr>
+                  </pic:nvPicPr>
+                  <pic:blipFill>
+                    <a:blip r:embed="rId6">
+                      <a:extLst>
+                        <a:ext uri="{28A0092B-C50C-407E-A947-70E740481C1C}">
+                          <a14:useLocalDpi xmlns:a14="http://schemas.microsoft.com/office/drawing/2010/main" val="0"/>
+                        </a:ext>
+                      </a:extLst>
+                    </a:blip>
+                    <a:srcRect/>
+                    <a:stretch>
+                      <a:fillRect/>
+                    </a:stretch>
+                  </pic:blipFill>
+                  <pic:spPr bwMode="auto">
+                    <a:xfrm>
+                      <a:off x="0" y="0"/>
+                      <a:ext cx="5275828" cy="794238"/>
+                    </a:xfrm>
+                    <a:prstGeom prst="rect">
+                      <a:avLst/>
+                    </a:prstGeom>
+                    <a:noFill/>
+                    <a:ln>
+                      <a:noFill/>
+                    </a:ln>
+                  </pic:spPr>
+                </pic:pic>
+              </a:graphicData>
+            </a:graphic>
+          </wp:inline>
+        </w:drawing>
+      </w:r>
+    </w:p>
+    <w:p>
+      <w:pPr>
+        <w:jc w:val="center"/>
+      </w:pPr>
+      <w:r>
+        <w:rPr>
+          <w:noProof/>
+        </w:rPr>
+        <w:drawing>
+          <wp:inline distT="0" distB="0" distL="0" distR="0">
+            <wp:extent cx="4551045" cy="845185"/>
+            <wp:effectExtent l="0" t="0" r="1905" b="0"/>
+            <wp:docPr id="3" name="Obraz 3"/>
+            <wp:cNvGraphicFramePr>
+              <a:graphicFrameLocks xmlns:a="http://schemas.openxmlformats.org/drawingml/2006/main" noChangeAspect="1"/>
+            </wp:cNvGraphicFramePr>
+            <a:graphic xmlns:a="http://schemas.openxmlformats.org/drawingml/2006/main">
+              <a:graphicData uri="http://schemas.openxmlformats.org/drawingml/2006/picture">
+                <pic:pic xmlns:pic="http://schemas.openxmlformats.org/drawingml/2006/picture">
+                  <pic:nvPicPr>
+                    <pic:cNvPr id="0" name="Picture 3"/>
+                    <pic:cNvPicPr>
+                      <a:picLocks noChangeAspect="1" noChangeArrowheads="1"/>
+                    </pic:cNvPicPr>
+                  </pic:nvPicPr>
+                  <pic:blipFill>
+                    <a:blip r:embed="rId7">
+                      <a:extLst>
+                        <a:ext uri="{28A0092B-C50C-407E-A947-70E740481C1C}">
+                          <a14:useLocalDpi xmlns:a14="http://schemas.microsoft.com/office/drawing/2010/main" val="0"/>
+                        </a:ext>
+                      </a:extLst>
+                    </a:blip>
+                    <a:srcRect/>
+                    <a:stretch>
+                      <a:fillRect/>
+                    </a:stretch>
+                  </pic:blipFill>
+                  <pic:spPr bwMode="auto">
+                    <a:xfrm>
+                      <a:off x="0" y="0"/>
+                      <a:ext cx="4551045" cy="845185"/>
+                    </a:xfrm>
+                    <a:prstGeom prst="rect">
+                      <a:avLst/>
+                    </a:prstGeom>
+                    <a:noFill/>
+                    <a:ln>
+                      <a:noFill/>
+                    </a:ln>
+                  </pic:spPr>
+                </pic:pic>
+              </a:graphicData>
+            </a:graphic>
+          </wp:inline>
+        </w:drawing>
+      </w:r>
+    </w:p>
+    <w:p>
+      <w:pPr>
+        <w:jc w:val="center"/>
+      </w:pPr>
+      <w:r>
+        <w:rPr>
+          <w:noProof/>
+        </w:rPr>
+        <w:drawing>
+          <wp:inline distT="0" distB="0" distL="0" distR="0">
+            <wp:extent cx="4322445" cy="893445"/>
+            <wp:effectExtent l="0" t="0" r="1905" b="1905"/>
+            <wp:docPr id="6" name="Obraz 6"/>
+            <wp:cNvGraphicFramePr>
+              <a:graphicFrameLocks xmlns:a="http://schemas.openxmlformats.org/drawingml/2006/main" noChangeAspect="1"/>
+            </wp:cNvGraphicFramePr>
+            <a:graphic xmlns:a="http://schemas.openxmlformats.org/drawingml/2006/main">
+              <a:graphicData uri="http://schemas.openxmlformats.org/drawingml/2006/picture">
+                <pic:pic xmlns:pic="http://schemas.openxmlformats.org/drawingml/2006/picture">
+                  <pic:nvPicPr>
+                    <pic:cNvPr id="0" name="Picture 6"/>
+                    <pic:cNvPicPr>
+                      <a:picLocks noChangeAspect="1" noChangeArrowheads="1"/>
+                    </pic:cNvPicPr>
+                  </pic:nvPicPr>
+                  <pic:blipFill>
+                    <a:blip r:embed="rId8">
+                      <a:extLst>
+                        <a:ext uri="{28A0092B-C50C-407E-A947-70E740481C1C}">
+                          <a14:useLocalDpi xmlns:a14="http://schemas.microsoft.com/office/drawing/2010/main" val="0"/>
+                        </a:ext>
+                      </a:extLst>
+                    </a:blip>
+                    <a:srcRect/>
+                    <a:stretch>
+                      <a:fillRect/>
+                    </a:stretch>
+                  </pic:blipFill>
+                  <pic:spPr bwMode="auto">
+                    <a:xfrm>
+                      <a:off x="0" y="0"/>
+                      <a:ext cx="4322445" cy="893445"/>
+                    </a:xfrm>
+                    <a:prstGeom prst="rect">
+                      <a:avLst/>
+                    </a:prstGeom>
+                    <a:noFill/>
+                    <a:ln>
+                      <a:noFill/>
+                    </a:ln>
+                  </pic:spPr>
+                </pic:pic>
+              </a:graphicData>
+            </a:graphic>
+          </wp:inline>
+        </w:drawing>
+      </w:r>
+    </w:p>
+    <w:p>
+      <w:pPr>
+        <w:pStyle w:val="Akapitzlist"/>
+        <w:numPr>
+          <w:ilvl w:val="1"/>
+          <w:numId w:val="2"/>
+        </w:numPr>
+      </w:pPr>
+      <w:r>
+        <w:lastRenderedPageBreak/>
+        <w:t xml:space="preserve">Przycisku funkcyjne odpowiedzialne za uruchamianie kolejnych etapów procesu ETL osobno -  </w:t>
+      </w:r>
+      <w:r>
+        <w:rPr>
+          <w:i/>
+        </w:rPr>
+        <w:t>‘EXTRACT’, ‘TRANSFORM’, ‘LOAD’</w:t>
+      </w:r>
+      <w:r>
+        <w:t xml:space="preserve">, przycisk </w:t>
+      </w:r>
+      <w:r>
+        <w:rPr>
+          <w:i/>
+        </w:rPr>
+        <w:t>‘ETL’</w:t>
+      </w:r>
+      <w:r>
+        <w:t xml:space="preserve"> wykonujący cały proces automatycznie oraz </w:t>
+      </w:r>
+      <w:r>
+        <w:rPr>
+          <w:i/>
+        </w:rPr>
+        <w:t>‘EXPORT TO .CSV’</w:t>
+      </w:r>
+      <w:r>
+        <w:t xml:space="preserve">  generujący plik z wszystkimi danymi znajdującymi się w tabeli w formacje .</w:t>
+      </w:r>
+      <w:proofErr w:type="spellStart"/>
+      <w:r>
+        <w:t>csv</w:t>
+      </w:r>
+      <w:proofErr w:type="spellEnd"/>
+      <w:r>
+        <w:t>.</w:t>
+      </w:r>
+      <w:r>
+        <w:t xml:space="preserve"> W początkowej fazie działania aplikacji nie ma możliwości użycia przycisków </w:t>
+      </w:r>
+      <w:proofErr w:type="spellStart"/>
+      <w:r>
+        <w:t>wyszarzonych</w:t>
+      </w:r>
+      <w:proofErr w:type="spellEnd"/>
+      <w:r>
+        <w:t xml:space="preserve">, ponieważ wymagają one ukończenia poprzedniego etapu procesu. </w:t>
+      </w:r>
+    </w:p>
+    <w:p>
+      <w:pPr>
+        <w:jc w:val="center"/>
+      </w:pPr>
+      <w:r>
+        <w:rPr>
+          <w:noProof/>
+        </w:rPr>
+        <w:drawing>
+          <wp:inline distT="0" distB="0" distL="0" distR="0">
+            <wp:extent cx="4641215" cy="526415"/>
+            <wp:effectExtent l="0" t="0" r="6985" b="6985"/>
+            <wp:docPr id="4" name="Obraz 4"/>
+            <wp:cNvGraphicFramePr>
+              <a:graphicFrameLocks xmlns:a="http://schemas.openxmlformats.org/drawingml/2006/main" noChangeAspect="1"/>
+            </wp:cNvGraphicFramePr>
+            <a:graphic xmlns:a="http://schemas.openxmlformats.org/drawingml/2006/main">
+              <a:graphicData uri="http://schemas.openxmlformats.org/drawingml/2006/picture">
+                <pic:pic xmlns:pic="http://schemas.openxmlformats.org/drawingml/2006/picture">
+                  <pic:nvPicPr>
+                    <pic:cNvPr id="0" name="Picture 4"/>
+                    <pic:cNvPicPr>
+                      <a:picLocks noChangeAspect="1" noChangeArrowheads="1"/>
+                    </pic:cNvPicPr>
+                  </pic:nvPicPr>
+                  <pic:blipFill>
+                    <a:blip r:embed="rId9">
+                      <a:extLst>
+                        <a:ext uri="{28A0092B-C50C-407E-A947-70E740481C1C}">
+                          <a14:useLocalDpi xmlns:a14="http://schemas.microsoft.com/office/drawing/2010/main" val="0"/>
+                        </a:ext>
+                      </a:extLst>
+                    </a:blip>
+                    <a:srcRect/>
+                    <a:stretch>
+                      <a:fillRect/>
+                    </a:stretch>
+                  </pic:blipFill>
+                  <pic:spPr bwMode="auto">
+                    <a:xfrm>
+                      <a:off x="0" y="0"/>
+                      <a:ext cx="4641215" cy="526415"/>
+                    </a:xfrm>
+                    <a:prstGeom prst="rect">
+                      <a:avLst/>
+                    </a:prstGeom>
+                    <a:noFill/>
+                    <a:ln>
+                      <a:noFill/>
+                    </a:ln>
+                  </pic:spPr>
+                </pic:pic>
+              </a:graphicData>
+            </a:graphic>
+          </wp:inline>
+        </w:drawing>
+      </w:r>
+    </w:p>
+    <w:p>
+      <w:pPr>
+        <w:pStyle w:val="Akapitzlist"/>
+        <w:numPr>
+          <w:ilvl w:val="0"/>
+          <w:numId w:val="2"/>
+        </w:numPr>
+        <w:rPr>
+          <w:sz w:val="24"/>
+          <w:szCs w:val="24"/>
+          <w:u w:val="single"/>
+        </w:rPr>
+      </w:pPr>
+      <w:r>
+        <w:rPr>
+          <w:sz w:val="24"/>
+          <w:szCs w:val="24"/>
+          <w:u w:val="single"/>
+        </w:rPr>
+        <w:t>Informacje o postępie i efektach procesu</w:t>
+      </w:r>
+    </w:p>
+    <w:p>
+      <w:pPr>
+        <w:pStyle w:val="Akapitzlist"/>
+        <w:ind w:left="1080"/>
+        <w:rPr>
+          <w:sz w:val="24"/>
+          <w:szCs w:val="24"/>
+          <w:u w:val="single"/>
+        </w:rPr>
+      </w:pPr>
+    </w:p>
+    <w:p>
+      <w:pPr>
+        <w:pStyle w:val="Akapitzlist"/>
+        <w:numPr>
+          <w:ilvl w:val="1"/>
+          <w:numId w:val="2"/>
+        </w:numPr>
+      </w:pPr>
+      <w:r>
+        <w:rPr>
+          <w:i/>
+        </w:rPr>
+        <w:t>EXTRACT</w:t>
+      </w:r>
+      <w:r>
+        <w:t xml:space="preserve"> – sekcja mówiąca o postępie etapu </w:t>
+      </w:r>
+      <w:r>
+        <w:rPr>
+          <w:i/>
+        </w:rPr>
+        <w:t>EXTRACT</w:t>
+      </w:r>
+      <w:r>
+        <w:t xml:space="preserve">. Informuje nasz czy etap zakończył się sukcesem lub czy podany adres URL jest błędy, ponieważ nie zawiera żadnych ogłoszeń możliwych do pobrania (np. strona startowa domeny otodom.pl). </w:t>
+      </w:r>
+    </w:p>
+    <w:p/>
+    <w:p>
+      <w:pPr>
+        <w:jc w:val="center"/>
+      </w:pPr>
+      <w:r>
+        <w:rPr>
+          <w:noProof/>
+        </w:rPr>
+        <w:drawing>
+          <wp:inline distT="0" distB="0" distL="0" distR="0">
+            <wp:extent cx="5487003" cy="561109"/>
+            <wp:effectExtent l="0" t="0" r="0" b="0"/>
+            <wp:docPr id="5" name="Obraz 5"/>
+            <wp:cNvGraphicFramePr>
+              <a:graphicFrameLocks xmlns:a="http://schemas.openxmlformats.org/drawingml/2006/main" noChangeAspect="1"/>
+            </wp:cNvGraphicFramePr>
+            <a:graphic xmlns:a="http://schemas.openxmlformats.org/drawingml/2006/main">
+              <a:graphicData uri="http://schemas.openxmlformats.org/drawingml/2006/picture">
+                <pic:pic xmlns:pic="http://schemas.openxmlformats.org/drawingml/2006/picture">
+                  <pic:nvPicPr>
+                    <pic:cNvPr id="0" name="Picture 5"/>
+                    <pic:cNvPicPr>
+                      <a:picLocks noChangeAspect="1" noChangeArrowheads="1"/>
+                    </pic:cNvPicPr>
+                  </pic:nvPicPr>
+                  <pic:blipFill>
+                    <a:blip r:embed="rId10" cstate="print">
+                      <a:extLst>
+                        <a:ext uri="{28A0092B-C50C-407E-A947-70E740481C1C}">
+                          <a14:useLocalDpi xmlns:a14="http://schemas.microsoft.com/office/drawing/2010/main" val="0"/>
+                        </a:ext>
+                      </a:extLst>
+                    </a:blip>
+                    <a:srcRect/>
+                    <a:stretch>
+                      <a:fillRect/>
+                    </a:stretch>
+                  </pic:blipFill>
+                  <pic:spPr bwMode="auto">
+                    <a:xfrm>
+                      <a:off x="0" y="0"/>
+                      <a:ext cx="5821368" cy="595302"/>
+                    </a:xfrm>
+                    <a:prstGeom prst="rect">
+                      <a:avLst/>
+                    </a:prstGeom>
+                    <a:noFill/>
+                    <a:ln>
+                      <a:noFill/>
+                    </a:ln>
+                  </pic:spPr>
+                </pic:pic>
+              </a:graphicData>
+            </a:graphic>
+          </wp:inline>
+        </w:drawing>
+      </w:r>
+    </w:p>
+    <w:p>
+      <w:pPr>
+        <w:jc w:val="center"/>
+      </w:pPr>
+      <w:r>
+        <w:rPr>
+          <w:noProof/>
+        </w:rPr>
+        <w:drawing>
+          <wp:inline distT="0" distB="0" distL="0" distR="0">
+            <wp:extent cx="4481830" cy="1129030"/>
+            <wp:effectExtent l="0" t="0" r="0" b="0"/>
+            <wp:docPr id="7" name="Obraz 7"/>
+            <wp:cNvGraphicFramePr>
+              <a:graphicFrameLocks xmlns:a="http://schemas.openxmlformats.org/drawingml/2006/main" noChangeAspect="1"/>
+            </wp:cNvGraphicFramePr>
+            <a:graphic xmlns:a="http://schemas.openxmlformats.org/drawingml/2006/main">
+              <a:graphicData uri="http://schemas.openxmlformats.org/drawingml/2006/picture">
+                <pic:pic xmlns:pic="http://schemas.openxmlformats.org/drawingml/2006/picture">
+                  <pic:nvPicPr>
+                    <pic:cNvPr id="0" name="Picture 7"/>
+                    <pic:cNvPicPr>
+                      <a:picLocks noChangeAspect="1" noChangeArrowheads="1"/>
+                    </pic:cNvPicPr>
+                  </pic:nvPicPr>
+                  <pic:blipFill>
+                    <a:blip r:embed="rId11">
+                      <a:extLst>
+                        <a:ext uri="{28A0092B-C50C-407E-A947-70E740481C1C}">
+                          <a14:useLocalDpi xmlns:a14="http://schemas.microsoft.com/office/drawing/2010/main" val="0"/>
+                        </a:ext>
+                      </a:extLst>
+                    </a:blip>
+                    <a:srcRect/>
+                    <a:stretch>
+                      <a:fillRect/>
+                    </a:stretch>
+                  </pic:blipFill>
+                  <pic:spPr bwMode="auto">
+                    <a:xfrm>
+                      <a:off x="0" y="0"/>
+                      <a:ext cx="4481830" cy="1129030"/>
+                    </a:xfrm>
+                    <a:prstGeom prst="rect">
+                      <a:avLst/>
+                    </a:prstGeom>
+                    <a:noFill/>
+                    <a:ln>
+                      <a:noFill/>
+                    </a:ln>
+                  </pic:spPr>
+                </pic:pic>
+              </a:graphicData>
+            </a:graphic>
+          </wp:inline>
+        </w:drawing>
+      </w:r>
+    </w:p>
+    <w:p>
+      <w:pPr>
+        <w:jc w:val="center"/>
+      </w:pPr>
+      <w:r>
+        <w:rPr>
+          <w:noProof/>
+        </w:rPr>
+        <w:drawing>
+          <wp:inline distT="0" distB="0" distL="0" distR="0">
+            <wp:extent cx="4218940" cy="1004570"/>
+            <wp:effectExtent l="0" t="0" r="0" b="5080"/>
+            <wp:docPr id="9" name="Obraz 9"/>
+            <wp:cNvGraphicFramePr>
+              <a:graphicFrameLocks xmlns:a="http://schemas.openxmlformats.org/drawingml/2006/main" noChangeAspect="1"/>
+            </wp:cNvGraphicFramePr>
+            <a:graphic xmlns:a="http://schemas.openxmlformats.org/drawingml/2006/main">
+              <a:graphicData uri="http://schemas.openxmlformats.org/drawingml/2006/picture">
+                <pic:pic xmlns:pic="http://schemas.openxmlformats.org/drawingml/2006/picture">
+                  <pic:nvPicPr>
+                    <pic:cNvPr id="0" name="Picture 9"/>
+                    <pic:cNvPicPr>
+                      <a:picLocks noChangeAspect="1" noChangeArrowheads="1"/>
+                    </pic:cNvPicPr>
+                  </pic:nvPicPr>
+                  <pic:blipFill>
+                    <a:blip r:embed="rId12">
+                      <a:extLst>
+                        <a:ext uri="{28A0092B-C50C-407E-A947-70E740481C1C}">
+                          <a14:useLocalDpi xmlns:a14="http://schemas.microsoft.com/office/drawing/2010/main" val="0"/>
+                        </a:ext>
+                      </a:extLst>
+                    </a:blip>
+                    <a:srcRect/>
+                    <a:stretch>
+                      <a:fillRect/>
+                    </a:stretch>
+                  </pic:blipFill>
+                  <pic:spPr bwMode="auto">
+                    <a:xfrm>
+                      <a:off x="0" y="0"/>
+                      <a:ext cx="4218940" cy="1004570"/>
+                    </a:xfrm>
+                    <a:prstGeom prst="rect">
+                      <a:avLst/>
+                    </a:prstGeom>
+                    <a:noFill/>
+                    <a:ln>
+                      <a:noFill/>
+                    </a:ln>
+                  </pic:spPr>
+                </pic:pic>
+              </a:graphicData>
+            </a:graphic>
+          </wp:inline>
+        </w:drawing>
+      </w:r>
+    </w:p>
+    <w:p>
+      <w:pPr>
+        <w:ind w:left="1416"/>
+      </w:pPr>
+      <w:r>
+        <w:t xml:space="preserve">Po pozywanym zakończeniu etapu </w:t>
+      </w:r>
+      <w:r>
+        <w:rPr>
+          <w:i/>
+        </w:rPr>
+        <w:t xml:space="preserve">EXTRACT </w:t>
+      </w:r>
+      <w:r>
+        <w:t xml:space="preserve">przycisk </w:t>
+      </w:r>
+      <w:r>
+        <w:rPr>
+          <w:i/>
+        </w:rPr>
+        <w:t>TRANSFORM</w:t>
+      </w:r>
+      <w:r>
+        <w:rPr>
+          <w:i/>
+        </w:rPr>
+        <w:t xml:space="preserve"> </w:t>
+      </w:r>
+      <w:r>
+        <w:t>staje się aktywny i możemy przejść do kolejnego procesu.</w:t>
+      </w:r>
+    </w:p>
+    <w:p>
+      <w:pPr>
+        <w:jc w:val="center"/>
+      </w:pPr>
+      <w:r>
+        <w:rPr>
+          <w:noProof/>
+        </w:rPr>
+        <w:drawing>
+          <wp:inline distT="0" distB="0" distL="0" distR="0">
+            <wp:extent cx="4558030" cy="734060"/>
+            <wp:effectExtent l="0" t="0" r="0" b="8890"/>
+            <wp:docPr id="10" name="Obraz 10"/>
+            <wp:cNvGraphicFramePr>
+              <a:graphicFrameLocks xmlns:a="http://schemas.openxmlformats.org/drawingml/2006/main" noChangeAspect="1"/>
+            </wp:cNvGraphicFramePr>
+            <a:graphic xmlns:a="http://schemas.openxmlformats.org/drawingml/2006/main">
+              <a:graphicData uri="http://schemas.openxmlformats.org/drawingml/2006/picture">
+                <pic:pic xmlns:pic="http://schemas.openxmlformats.org/drawingml/2006/picture">
+                  <pic:nvPicPr>
+                    <pic:cNvPr id="0" name="Picture 10"/>
+                    <pic:cNvPicPr>
+                      <a:picLocks noChangeAspect="1" noChangeArrowheads="1"/>
+                    </pic:cNvPicPr>
+                  </pic:nvPicPr>
+                  <pic:blipFill>
+                    <a:blip r:embed="rId13">
+                      <a:extLst>
+                        <a:ext uri="{28A0092B-C50C-407E-A947-70E740481C1C}">
+                          <a14:useLocalDpi xmlns:a14="http://schemas.microsoft.com/office/drawing/2010/main" val="0"/>
+                        </a:ext>
+                      </a:extLst>
+                    </a:blip>
+                    <a:srcRect/>
+                    <a:stretch>
+                      <a:fillRect/>
+                    </a:stretch>
+                  </pic:blipFill>
+                  <pic:spPr bwMode="auto">
+                    <a:xfrm>
+                      <a:off x="0" y="0"/>
+                      <a:ext cx="4558030" cy="734060"/>
+                    </a:xfrm>
+                    <a:prstGeom prst="rect">
+                      <a:avLst/>
+                    </a:prstGeom>
+                    <a:noFill/>
+                    <a:ln>
+                      <a:noFill/>
+                    </a:ln>
+                  </pic:spPr>
+                </pic:pic>
+              </a:graphicData>
+            </a:graphic>
+          </wp:inline>
+        </w:drawing>
+      </w:r>
+    </w:p>
+    <w:p>
+      <w:pPr>
+        <w:rPr>
+          <w:i/>
+        </w:rPr>
+      </w:pPr>
+      <w:r>
+        <w:rPr>
+          <w:i/>
+        </w:rPr>
+        <w:br w:type="page"/>
+      </w:r>
+    </w:p>
+    <w:p>
+      <w:pPr>
+        <w:pStyle w:val="Akapitzlist"/>
+        <w:numPr>
+          <w:ilvl w:val="1"/>
+          <w:numId w:val="2"/>
+        </w:numPr>
+        <w:rPr>
+          <w:i/>
+        </w:rPr>
+      </w:pPr>
+      <w:r>
+        <w:rPr>
+          <w:i/>
+        </w:rPr>
+        <w:lastRenderedPageBreak/>
+        <w:t>TRANSFORM</w:t>
+      </w:r>
+      <w:r>
+        <w:t xml:space="preserve"> – informuje nasz ile ofert zostało pobranych i pozywanie przeszło etap </w:t>
+      </w:r>
+      <w:r>
+        <w:rPr>
+          <w:i/>
+        </w:rPr>
+        <w:t xml:space="preserve">TRANSFORM </w:t>
+      </w:r>
+      <w:r>
+        <w:t xml:space="preserve">po czym aktywuje kolejny etap </w:t>
+      </w:r>
+      <w:r>
+        <w:rPr>
+          <w:i/>
+        </w:rPr>
+        <w:t>LOAD:</w:t>
+      </w:r>
+    </w:p>
+    <w:p>
+      <w:pPr>
+        <w:jc w:val="center"/>
+        <w:rPr>
+          <w:i/>
+        </w:rPr>
+      </w:pPr>
+      <w:r>
+        <w:rPr>
+          <w:i/>
+          <w:noProof/>
+        </w:rPr>
+        <w:drawing>
+          <wp:inline distT="0" distB="0" distL="0" distR="0">
+            <wp:extent cx="4031615" cy="775970"/>
+            <wp:effectExtent l="0" t="0" r="6985" b="5080"/>
+            <wp:docPr id="11" name="Obraz 11"/>
+            <wp:cNvGraphicFramePr>
+              <a:graphicFrameLocks xmlns:a="http://schemas.openxmlformats.org/drawingml/2006/main" noChangeAspect="1"/>
+            </wp:cNvGraphicFramePr>
+            <a:graphic xmlns:a="http://schemas.openxmlformats.org/drawingml/2006/main">
+              <a:graphicData uri="http://schemas.openxmlformats.org/drawingml/2006/picture">
+                <pic:pic xmlns:pic="http://schemas.openxmlformats.org/drawingml/2006/picture">
+                  <pic:nvPicPr>
+                    <pic:cNvPr id="0" name="Picture 11"/>
+                    <pic:cNvPicPr>
+                      <a:picLocks noChangeAspect="1" noChangeArrowheads="1"/>
+                    </pic:cNvPicPr>
+                  </pic:nvPicPr>
+                  <pic:blipFill>
+                    <a:blip r:embed="rId14">
+                      <a:extLst>
+                        <a:ext uri="{28A0092B-C50C-407E-A947-70E740481C1C}">
+                          <a14:useLocalDpi xmlns:a14="http://schemas.microsoft.com/office/drawing/2010/main" val="0"/>
+                        </a:ext>
+                      </a:extLst>
+                    </a:blip>
+                    <a:srcRect/>
+                    <a:stretch>
+                      <a:fillRect/>
+                    </a:stretch>
+                  </pic:blipFill>
+                  <pic:spPr bwMode="auto">
+                    <a:xfrm>
+                      <a:off x="0" y="0"/>
+                      <a:ext cx="4031615" cy="775970"/>
+                    </a:xfrm>
+                    <a:prstGeom prst="rect">
+                      <a:avLst/>
+                    </a:prstGeom>
+                    <a:noFill/>
+                    <a:ln>
+                      <a:noFill/>
+                    </a:ln>
+                  </pic:spPr>
+                </pic:pic>
+              </a:graphicData>
+            </a:graphic>
+          </wp:inline>
+        </w:drawing>
+      </w:r>
+    </w:p>
+    <w:p>
+      <w:pPr>
+        <w:jc w:val="center"/>
+        <w:rPr>
+          <w:i/>
+        </w:rPr>
+      </w:pPr>
+      <w:r>
+        <w:rPr>
+          <w:i/>
+          <w:noProof/>
+        </w:rPr>
+        <w:drawing>
+          <wp:inline distT="0" distB="0" distL="0" distR="0">
+            <wp:extent cx="4170219" cy="571649"/>
+            <wp:effectExtent l="0" t="0" r="1905" b="0"/>
+            <wp:docPr id="12" name="Obraz 12"/>
+            <wp:cNvGraphicFramePr>
+              <a:graphicFrameLocks xmlns:a="http://schemas.openxmlformats.org/drawingml/2006/main" noChangeAspect="1"/>
+            </wp:cNvGraphicFramePr>
+            <a:graphic xmlns:a="http://schemas.openxmlformats.org/drawingml/2006/main">
+              <a:graphicData uri="http://schemas.openxmlformats.org/drawingml/2006/picture">
+                <pic:pic xmlns:pic="http://schemas.openxmlformats.org/drawingml/2006/picture">
+                  <pic:nvPicPr>
+                    <pic:cNvPr id="0" name="Picture 12"/>
+                    <pic:cNvPicPr>
+                      <a:picLocks noChangeAspect="1" noChangeArrowheads="1"/>
+                    </pic:cNvPicPr>
+                  </pic:nvPicPr>
+                  <pic:blipFill>
+                    <a:blip r:embed="rId15">
+                      <a:extLst>
+                        <a:ext uri="{28A0092B-C50C-407E-A947-70E740481C1C}">
+                          <a14:useLocalDpi xmlns:a14="http://schemas.microsoft.com/office/drawing/2010/main" val="0"/>
+                        </a:ext>
+                      </a:extLst>
+                    </a:blip>
+                    <a:srcRect/>
+                    <a:stretch>
+                      <a:fillRect/>
+                    </a:stretch>
+                  </pic:blipFill>
+                  <pic:spPr bwMode="auto">
+                    <a:xfrm>
+                      <a:off x="0" y="0"/>
+                      <a:ext cx="4332971" cy="593959"/>
+                    </a:xfrm>
+                    <a:prstGeom prst="rect">
+                      <a:avLst/>
+                    </a:prstGeom>
+                    <a:noFill/>
+                    <a:ln>
+                      <a:noFill/>
+                    </a:ln>
+                  </pic:spPr>
+                </pic:pic>
+              </a:graphicData>
+            </a:graphic>
+          </wp:inline>
+        </w:drawing>
+      </w:r>
+    </w:p>
+    <w:p>
+      <w:pPr>
+        <w:jc w:val="center"/>
+        <w:rPr>
+          <w:i/>
+        </w:rPr>
+      </w:pPr>
+    </w:p>
+    <w:p>
+      <w:pPr>
+        <w:pStyle w:val="Akapitzlist"/>
+        <w:numPr>
+          <w:ilvl w:val="1"/>
+          <w:numId w:val="2"/>
+        </w:numPr>
+      </w:pPr>
+      <w:r>
+        <w:rPr>
+          <w:i/>
+        </w:rPr>
+        <w:t>DATA</w:t>
+      </w:r>
+      <w:r>
+        <w:t xml:space="preserve"> – sekcja w której załadowane zostają pobrane dane w formie tabeli. </w:t>
+      </w:r>
+      <w:r>
+        <w:t>Tabela posiada sortowanie, wyszukiwarkę, możliwość przesuwania i decydowania o kolejności kolumn, możliwość zmiany ilości  wierszy oraz w pierwszej kolumnie ‘Action’ przycisk do exportu pojedynczego wiersza i zapisania go w formacie .txt.</w:t>
+      </w:r>
+    </w:p>
+    <w:p>
+      <w:pPr>
+        <w:jc w:val="center"/>
+      </w:pPr>
+      <w:r>
+        <w:rPr>
+          <w:noProof/>
+        </w:rPr>
+        <w:drawing>
+          <wp:inline distT="0" distB="0" distL="0" distR="0">
+            <wp:extent cx="5354782" cy="3712649"/>
+            <wp:effectExtent l="0" t="0" r="0" b="2540"/>
+            <wp:docPr id="13" name="Obraz 13"/>
+            <wp:cNvGraphicFramePr>
+              <a:graphicFrameLocks xmlns:a="http://schemas.openxmlformats.org/drawingml/2006/main" noChangeAspect="1"/>
+            </wp:cNvGraphicFramePr>
+            <a:graphic xmlns:a="http://schemas.openxmlformats.org/drawingml/2006/main">
+              <a:graphicData uri="http://schemas.openxmlformats.org/drawingml/2006/picture">
+                <pic:pic xmlns:pic="http://schemas.openxmlformats.org/drawingml/2006/picture">
+                  <pic:nvPicPr>
+                    <pic:cNvPr id="0" name="Picture 13"/>
+                    <pic:cNvPicPr>
+                      <a:picLocks noChangeAspect="1" noChangeArrowheads="1"/>
+                    </pic:cNvPicPr>
+                  </pic:nvPicPr>
+                  <pic:blipFill>
+                    <a:blip r:embed="rId16">
+                      <a:extLst>
+                        <a:ext uri="{28A0092B-C50C-407E-A947-70E740481C1C}">
+                          <a14:useLocalDpi xmlns:a14="http://schemas.microsoft.com/office/drawing/2010/main" val="0"/>
+                        </a:ext>
+                      </a:extLst>
+                    </a:blip>
+                    <a:srcRect/>
+                    <a:stretch>
+                      <a:fillRect/>
+                    </a:stretch>
+                  </pic:blipFill>
+                  <pic:spPr bwMode="auto">
+                    <a:xfrm>
+                      <a:off x="0" y="0"/>
+                      <a:ext cx="5373469" cy="3725606"/>
+                    </a:xfrm>
+                    <a:prstGeom prst="rect">
+                      <a:avLst/>
+                    </a:prstGeom>
+                    <a:noFill/>
+                    <a:ln>
+                      <a:noFill/>
+                    </a:ln>
+                  </pic:spPr>
+                </pic:pic>
+              </a:graphicData>
+            </a:graphic>
+          </wp:inline>
+        </w:drawing>
+      </w:r>
+    </w:p>
+    <w:p>
+      <w:pPr>
+        <w:jc w:val="center"/>
+      </w:pPr>
+    </w:p>
+    <w:p>
+      <w:pPr>
+        <w:ind w:left="1416"/>
+        <w:rPr>
+          <w:i/>
+        </w:rPr>
+      </w:pPr>
+      <w:r>
+        <w:t xml:space="preserve">Po zakończeniu etapu </w:t>
+      </w:r>
+      <w:r>
+        <w:rPr>
+          <w:i/>
+        </w:rPr>
+        <w:t xml:space="preserve">LOAD </w:t>
+      </w:r>
+      <w:r>
+        <w:t>możemy wyeksportować cała tabele do pliku .</w:t>
+      </w:r>
+      <w:proofErr w:type="spellStart"/>
+      <w:r>
+        <w:t>csv</w:t>
+      </w:r>
+      <w:proofErr w:type="spellEnd"/>
+      <w:r>
+        <w:t xml:space="preserve"> jednoczenie wyłączmy możliwość wykonania etapu </w:t>
+      </w:r>
+      <w:r>
+        <w:rPr>
+          <w:i/>
+        </w:rPr>
+        <w:t xml:space="preserve">TRANSFORM </w:t>
+      </w:r>
+      <w:r>
+        <w:t xml:space="preserve">oraz </w:t>
+      </w:r>
+      <w:r>
+        <w:rPr>
+          <w:i/>
+        </w:rPr>
+        <w:t xml:space="preserve">LOAD </w:t>
+      </w:r>
+      <w:r>
+        <w:t>umożliwiając jedynie rozpoczęcie procesu na nowo i kolejne zasilenie hurtowni danych.</w:t>
+      </w:r>
+    </w:p>
+    <w:p>
+      <w:pPr>
+        <w:ind w:left="1416"/>
+        <w:jc w:val="center"/>
+      </w:pPr>
+      <w:r>
+        <w:rPr>
+          <w:noProof/>
+        </w:rPr>
+        <w:drawing>
+          <wp:inline distT="0" distB="0" distL="0" distR="0">
+            <wp:extent cx="4322252" cy="630382"/>
+            <wp:effectExtent l="0" t="0" r="2540" b="0"/>
+            <wp:docPr id="14" name="Obraz 14"/>
+            <wp:cNvGraphicFramePr>
+              <a:graphicFrameLocks xmlns:a="http://schemas.openxmlformats.org/drawingml/2006/main" noChangeAspect="1"/>
+            </wp:cNvGraphicFramePr>
+            <a:graphic xmlns:a="http://schemas.openxmlformats.org/drawingml/2006/main">
+              <a:graphicData uri="http://schemas.openxmlformats.org/drawingml/2006/picture">
+                <pic:pic xmlns:pic="http://schemas.openxmlformats.org/drawingml/2006/picture">
+                  <pic:nvPicPr>
+                    <pic:cNvPr id="0" name="Picture 14"/>
+                    <pic:cNvPicPr>
+                      <a:picLocks noChangeAspect="1" noChangeArrowheads="1"/>
+                    </pic:cNvPicPr>
+                  </pic:nvPicPr>
+                  <pic:blipFill>
+                    <a:blip r:embed="rId17">
+                      <a:extLst>
+                        <a:ext uri="{28A0092B-C50C-407E-A947-70E740481C1C}">
+                          <a14:useLocalDpi xmlns:a14="http://schemas.microsoft.com/office/drawing/2010/main" val="0"/>
+                        </a:ext>
+                      </a:extLst>
+                    </a:blip>
+                    <a:srcRect/>
+                    <a:stretch>
+                      <a:fillRect/>
+                    </a:stretch>
+                  </pic:blipFill>
+                  <pic:spPr bwMode="auto">
+                    <a:xfrm>
+                      <a:off x="0" y="0"/>
+                      <a:ext cx="4497463" cy="655936"/>
+                    </a:xfrm>
+                    <a:prstGeom prst="rect">
+                      <a:avLst/>
+                    </a:prstGeom>
+                    <a:noFill/>
+                    <a:ln>
+                      <a:noFill/>
+                    </a:ln>
+                  </pic:spPr>
+                </pic:pic>
+              </a:graphicData>
+            </a:graphic>
+          </wp:inline>
+        </w:drawing>
+      </w:r>
+    </w:p>
+    <w:p>
+      <w:r>
+        <w:lastRenderedPageBreak/>
+        <w:t xml:space="preserve">Podczas działania każdego procesu uruchamiany jest </w:t>
+      </w:r>
+      <w:proofErr w:type="spellStart"/>
+      <w:r>
+        <w:t>loader</w:t>
+      </w:r>
+      <w:proofErr w:type="spellEnd"/>
+      <w:r>
+        <w:t xml:space="preserve"> w celu zablokowania interfejsu użytkownika na czas trwania procesu:</w:t>
+      </w:r>
+    </w:p>
+    <w:p>
+      <w:pPr>
+        <w:rPr>
+          <w:noProof/>
+        </w:rPr>
+      </w:pPr>
+    </w:p>
+    <w:p>
+      <w:pPr>
+        <w:jc w:val="center"/>
+      </w:pPr>
+      <w:r>
+        <w:rPr>
+          <w:noProof/>
+        </w:rPr>
+        <w:drawing>
+          <wp:inline distT="0" distB="0" distL="0" distR="0">
+            <wp:extent cx="5749925" cy="2881630"/>
+            <wp:effectExtent l="0" t="0" r="3175" b="0"/>
+            <wp:docPr id="15" name="Obraz 15"/>
+            <wp:cNvGraphicFramePr>
+              <a:graphicFrameLocks xmlns:a="http://schemas.openxmlformats.org/drawingml/2006/main" noChangeAspect="1"/>
+            </wp:cNvGraphicFramePr>
+            <a:graphic xmlns:a="http://schemas.openxmlformats.org/drawingml/2006/main">
+              <a:graphicData uri="http://schemas.openxmlformats.org/drawingml/2006/picture">
+                <pic:pic xmlns:pic="http://schemas.openxmlformats.org/drawingml/2006/picture">
+                  <pic:nvPicPr>
+                    <pic:cNvPr id="0" name="Picture 15"/>
+                    <pic:cNvPicPr>
+                      <a:picLocks noChangeAspect="1" noChangeArrowheads="1"/>
+                    </pic:cNvPicPr>
+                  </pic:nvPicPr>
+                  <pic:blipFill>
+                    <a:blip r:embed="rId18" cstate="print">
+                      <a:extLst>
+                        <a:ext uri="{28A0092B-C50C-407E-A947-70E740481C1C}">
+                          <a14:useLocalDpi xmlns:a14="http://schemas.microsoft.com/office/drawing/2010/main" val="0"/>
+                        </a:ext>
+                      </a:extLst>
+                    </a:blip>
+                    <a:srcRect/>
+                    <a:stretch>
+                      <a:fillRect/>
+                    </a:stretch>
+                  </pic:blipFill>
+                  <pic:spPr bwMode="auto">
+                    <a:xfrm>
+                      <a:off x="0" y="0"/>
+                      <a:ext cx="5749925" cy="2881630"/>
+                    </a:xfrm>
+                    <a:prstGeom prst="rect">
+                      <a:avLst/>
+                    </a:prstGeom>
+                    <a:noFill/>
+                    <a:ln>
+                      <a:noFill/>
+                    </a:ln>
+                  </pic:spPr>
+                </pic:pic>
+              </a:graphicData>
+            </a:graphic>
+          </wp:inline>
+        </w:drawing>
+      </w:r>
       <w:bookmarkStart w:id="0" w:name="_GoBack"/>
       <w:bookmarkEnd w:id="0"/>
     </w:p>
@@ -14,6 +1234,195 @@
     </w:sectPr>
   </w:body>
 </w:document>
+</file>
+
+<file path=word/numbering.xml><?xml version="1.0" encoding="utf-8"?>
+<w:numbering xmlns:wpc="http://schemas.microsoft.com/office/word/2010/wordprocessingCanvas" xmlns:cx="http://schemas.microsoft.com/office/drawing/2014/chartex" xmlns:cx1="http://schemas.microsoft.com/office/drawing/2015/9/8/chartex" xmlns:cx2="http://schemas.microsoft.com/office/drawing/2015/10/21/chartex" xmlns:cx3="http://schemas.microsoft.com/office/drawing/2016/5/9/chartex" xmlns:cx4="http://schemas.microsoft.com/office/drawing/2016/5/10/chartex" xmlns:cx5="http://schemas.microsoft.com/office/drawing/2016/5/11/chartex" xmlns:cx6="http://schemas.microsoft.com/office/drawing/2016/5/12/chartex" xmlns:cx7="http://schemas.microsoft.com/office/drawing/2016/5/13/chartex" xmlns:cx8="http://schemas.microsoft.com/office/drawing/2016/5/14/chartex" xmlns:mc="http://schemas.openxmlformats.org/markup-compatibility/2006" xmlns:aink="http://schemas.microsoft.com/office/drawing/2016/ink" xmlns:am3d="http://schemas.microsoft.com/office/drawing/2017/model3d" xmlns:o="urn:schemas-microsoft-com:office:office" xmlns:r="http://schemas.openxmlformats.org/officeDocument/2006/relationships" xmlns:m="http://schemas.openxmlformats.org/officeDocument/2006/math" xmlns:v="urn:schemas-microsoft-com:vml" xmlns:wp14="http://schemas.microsoft.com/office/word/2010/wordprocessingDrawing" xmlns:wp="http://schemas.openxmlformats.org/drawingml/2006/wordprocessingDrawing" xmlns:w10="urn:schemas-microsoft-com:office:word" xmlns:w="http://schemas.openxmlformats.org/wordprocessingml/2006/main" xmlns:w14="http://schemas.microsoft.com/office/word/2010/wordml" xmlns:w15="http://schemas.microsoft.com/office/word/2012/wordml" xmlns:w16cid="http://schemas.microsoft.com/office/word/2016/wordml/cid" xmlns:w16se="http://schemas.microsoft.com/office/word/2015/wordml/symex" xmlns:wpg="http://schemas.microsoft.com/office/word/2010/wordprocessingGroup" xmlns:wpi="http://schemas.microsoft.com/office/word/2010/wordprocessingInk" xmlns:wne="http://schemas.microsoft.com/office/word/2006/wordml" xmlns:wps="http://schemas.microsoft.com/office/word/2010/wordprocessingShape" mc:Ignorable="w14 w15 w16se w16cid wp14">
+  <w:abstractNum w:abstractNumId="0" w15:restartNumberingAfterBreak="0">
+    <w:nsid w:val="1FFA67B9"/>
+    <w:multiLevelType w:val="hybridMultilevel"/>
+    <w:tmpl w:val="6566582A"/>
+    <w:lvl w:ilvl="0" w:tplc="0415000F">
+      <w:start w:val="1"/>
+      <w:numFmt w:val="decimal"/>
+      <w:lvlText w:val="%1."/>
+      <w:lvlJc w:val="left"/>
+      <w:pPr>
+        <w:ind w:left="720" w:hanging="360"/>
+      </w:pPr>
+      <w:rPr>
+        <w:rFonts w:hint="default"/>
+      </w:rPr>
+    </w:lvl>
+    <w:lvl w:ilvl="1" w:tplc="04150019">
+      <w:start w:val="1"/>
+      <w:numFmt w:val="lowerLetter"/>
+      <w:lvlText w:val="%2."/>
+      <w:lvlJc w:val="left"/>
+      <w:pPr>
+        <w:ind w:left="1440" w:hanging="360"/>
+      </w:pPr>
+    </w:lvl>
+    <w:lvl w:ilvl="2" w:tplc="0415001B" w:tentative="1">
+      <w:start w:val="1"/>
+      <w:numFmt w:val="lowerRoman"/>
+      <w:lvlText w:val="%3."/>
+      <w:lvlJc w:val="right"/>
+      <w:pPr>
+        <w:ind w:left="2160" w:hanging="180"/>
+      </w:pPr>
+    </w:lvl>
+    <w:lvl w:ilvl="3" w:tplc="0415000F" w:tentative="1">
+      <w:start w:val="1"/>
+      <w:numFmt w:val="decimal"/>
+      <w:lvlText w:val="%4."/>
+      <w:lvlJc w:val="left"/>
+      <w:pPr>
+        <w:ind w:left="2880" w:hanging="360"/>
+      </w:pPr>
+    </w:lvl>
+    <w:lvl w:ilvl="4" w:tplc="04150019" w:tentative="1">
+      <w:start w:val="1"/>
+      <w:numFmt w:val="lowerLetter"/>
+      <w:lvlText w:val="%5."/>
+      <w:lvlJc w:val="left"/>
+      <w:pPr>
+        <w:ind w:left="3600" w:hanging="360"/>
+      </w:pPr>
+    </w:lvl>
+    <w:lvl w:ilvl="5" w:tplc="0415001B" w:tentative="1">
+      <w:start w:val="1"/>
+      <w:numFmt w:val="lowerRoman"/>
+      <w:lvlText w:val="%6."/>
+      <w:lvlJc w:val="right"/>
+      <w:pPr>
+        <w:ind w:left="4320" w:hanging="180"/>
+      </w:pPr>
+    </w:lvl>
+    <w:lvl w:ilvl="6" w:tplc="0415000F" w:tentative="1">
+      <w:start w:val="1"/>
+      <w:numFmt w:val="decimal"/>
+      <w:lvlText w:val="%7."/>
+      <w:lvlJc w:val="left"/>
+      <w:pPr>
+        <w:ind w:left="5040" w:hanging="360"/>
+      </w:pPr>
+    </w:lvl>
+    <w:lvl w:ilvl="7" w:tplc="04150019" w:tentative="1">
+      <w:start w:val="1"/>
+      <w:numFmt w:val="lowerLetter"/>
+      <w:lvlText w:val="%8."/>
+      <w:lvlJc w:val="left"/>
+      <w:pPr>
+        <w:ind w:left="5760" w:hanging="360"/>
+      </w:pPr>
+    </w:lvl>
+    <w:lvl w:ilvl="8" w:tplc="0415001B" w:tentative="1">
+      <w:start w:val="1"/>
+      <w:numFmt w:val="lowerRoman"/>
+      <w:lvlText w:val="%9."/>
+      <w:lvlJc w:val="right"/>
+      <w:pPr>
+        <w:ind w:left="6480" w:hanging="180"/>
+      </w:pPr>
+    </w:lvl>
+  </w:abstractNum>
+  <w:abstractNum w:abstractNumId="1" w15:restartNumberingAfterBreak="0">
+    <w:nsid w:val="758E1AAA"/>
+    <w:multiLevelType w:val="hybridMultilevel"/>
+    <w:tmpl w:val="25940C0C"/>
+    <w:lvl w:ilvl="0" w:tplc="A91E81C8">
+      <w:start w:val="1"/>
+      <w:numFmt w:val="decimal"/>
+      <w:lvlText w:val="%1."/>
+      <w:lvlJc w:val="left"/>
+      <w:pPr>
+        <w:ind w:left="1080" w:hanging="360"/>
+      </w:pPr>
+      <w:rPr>
+        <w:rFonts w:hint="default"/>
+      </w:rPr>
+    </w:lvl>
+    <w:lvl w:ilvl="1" w:tplc="04150019">
+      <w:start w:val="1"/>
+      <w:numFmt w:val="lowerLetter"/>
+      <w:lvlText w:val="%2."/>
+      <w:lvlJc w:val="left"/>
+      <w:pPr>
+        <w:ind w:left="1800" w:hanging="360"/>
+      </w:pPr>
+    </w:lvl>
+    <w:lvl w:ilvl="2" w:tplc="0415001B" w:tentative="1">
+      <w:start w:val="1"/>
+      <w:numFmt w:val="lowerRoman"/>
+      <w:lvlText w:val="%3."/>
+      <w:lvlJc w:val="right"/>
+      <w:pPr>
+        <w:ind w:left="2520" w:hanging="180"/>
+      </w:pPr>
+    </w:lvl>
+    <w:lvl w:ilvl="3" w:tplc="0415000F" w:tentative="1">
+      <w:start w:val="1"/>
+      <w:numFmt w:val="decimal"/>
+      <w:lvlText w:val="%4."/>
+      <w:lvlJc w:val="left"/>
+      <w:pPr>
+        <w:ind w:left="3240" w:hanging="360"/>
+      </w:pPr>
+    </w:lvl>
+    <w:lvl w:ilvl="4" w:tplc="04150019" w:tentative="1">
+      <w:start w:val="1"/>
+      <w:numFmt w:val="lowerLetter"/>
+      <w:lvlText w:val="%5."/>
+      <w:lvlJc w:val="left"/>
+      <w:pPr>
+        <w:ind w:left="3960" w:hanging="360"/>
+      </w:pPr>
+    </w:lvl>
+    <w:lvl w:ilvl="5" w:tplc="0415001B" w:tentative="1">
+      <w:start w:val="1"/>
+      <w:numFmt w:val="lowerRoman"/>
+      <w:lvlText w:val="%6."/>
+      <w:lvlJc w:val="right"/>
+      <w:pPr>
+        <w:ind w:left="4680" w:hanging="180"/>
+      </w:pPr>
+    </w:lvl>
+    <w:lvl w:ilvl="6" w:tplc="0415000F" w:tentative="1">
+      <w:start w:val="1"/>
+      <w:numFmt w:val="decimal"/>
+      <w:lvlText w:val="%7."/>
+      <w:lvlJc w:val="left"/>
+      <w:pPr>
+        <w:ind w:left="5400" w:hanging="360"/>
+      </w:pPr>
+    </w:lvl>
+    <w:lvl w:ilvl="7" w:tplc="04150019" w:tentative="1">
+      <w:start w:val="1"/>
+      <w:numFmt w:val="lowerLetter"/>
+      <w:lvlText w:val="%8."/>
+      <w:lvlJc w:val="left"/>
+      <w:pPr>
+        <w:ind w:left="6120" w:hanging="360"/>
+      </w:pPr>
+    </w:lvl>
+    <w:lvl w:ilvl="8" w:tplc="0415001B" w:tentative="1">
+      <w:start w:val="1"/>
+      <w:numFmt w:val="lowerRoman"/>
+      <w:lvlText w:val="%9."/>
+      <w:lvlJc w:val="right"/>
+      <w:pPr>
+        <w:ind w:left="6840" w:hanging="180"/>
+      </w:pPr>
+    </w:lvl>
+  </w:abstractNum>
+  <w:num w:numId="1">
+    <w:abstractNumId w:val="0"/>
+  </w:num>
+  <w:num w:numId="2">
+    <w:abstractNumId w:val="1"/>
+  </w:num>
+</w:numbering>
 </file>
 
 <file path=word/styles.xml><?xml version="1.0" encoding="utf-8"?>
@@ -414,6 +1823,49 @@
     <w:name w:val="Normal"/>
     <w:qFormat/>
   </w:style>
+  <w:style w:type="paragraph" w:styleId="Nagwek1">
+    <w:name w:val="heading 1"/>
+    <w:basedOn w:val="Normalny"/>
+    <w:next w:val="Normalny"/>
+    <w:link w:val="Nagwek1Znak"/>
+    <w:uiPriority w:val="9"/>
+    <w:qFormat/>
+    <w:rsid w:val="00B71535"/>
+    <w:pPr>
+      <w:keepNext/>
+      <w:keepLines/>
+      <w:spacing w:before="240" w:after="0"/>
+      <w:outlineLvl w:val="0"/>
+    </w:pPr>
+    <w:rPr>
+      <w:rFonts w:asciiTheme="majorHAnsi" w:eastAsiaTheme="majorEastAsia" w:hAnsiTheme="majorHAnsi" w:cstheme="majorBidi"/>
+      <w:color w:val="2F5496" w:themeColor="accent1" w:themeShade="BF"/>
+      <w:sz w:val="32"/>
+      <w:szCs w:val="32"/>
+    </w:rPr>
+  </w:style>
+  <w:style w:type="paragraph" w:styleId="Nagwek2">
+    <w:name w:val="heading 2"/>
+    <w:basedOn w:val="Normalny"/>
+    <w:next w:val="Normalny"/>
+    <w:link w:val="Nagwek2Znak"/>
+    <w:uiPriority w:val="9"/>
+    <w:unhideWhenUsed/>
+    <w:qFormat/>
+    <w:rsid w:val="00B71535"/>
+    <w:pPr>
+      <w:keepNext/>
+      <w:keepLines/>
+      <w:spacing w:before="40" w:after="0"/>
+      <w:outlineLvl w:val="1"/>
+    </w:pPr>
+    <w:rPr>
+      <w:rFonts w:asciiTheme="majorHAnsi" w:eastAsiaTheme="majorEastAsia" w:hAnsiTheme="majorHAnsi" w:cstheme="majorBidi"/>
+      <w:color w:val="2F5496" w:themeColor="accent1" w:themeShade="BF"/>
+      <w:sz w:val="26"/>
+      <w:szCs w:val="26"/>
+    </w:rPr>
+  </w:style>
   <w:style w:type="character" w:default="1" w:styleId="Domylnaczcionkaakapitu">
     <w:name w:val="Default Paragraph Font"/>
     <w:uiPriority w:val="1"/>
@@ -440,6 +1892,104 @@
     <w:uiPriority w:val="99"/>
     <w:semiHidden/>
     <w:unhideWhenUsed/>
+  </w:style>
+  <w:style w:type="character" w:customStyle="1" w:styleId="Nagwek1Znak">
+    <w:name w:val="Nagłówek 1 Znak"/>
+    <w:basedOn w:val="Domylnaczcionkaakapitu"/>
+    <w:link w:val="Nagwek1"/>
+    <w:uiPriority w:val="9"/>
+    <w:rsid w:val="00B71535"/>
+    <w:rPr>
+      <w:rFonts w:asciiTheme="majorHAnsi" w:eastAsiaTheme="majorEastAsia" w:hAnsiTheme="majorHAnsi" w:cstheme="majorBidi"/>
+      <w:color w:val="2F5496" w:themeColor="accent1" w:themeShade="BF"/>
+      <w:sz w:val="32"/>
+      <w:szCs w:val="32"/>
+    </w:rPr>
+  </w:style>
+  <w:style w:type="character" w:customStyle="1" w:styleId="Nagwek2Znak">
+    <w:name w:val="Nagłówek 2 Znak"/>
+    <w:basedOn w:val="Domylnaczcionkaakapitu"/>
+    <w:link w:val="Nagwek2"/>
+    <w:uiPriority w:val="9"/>
+    <w:rsid w:val="00B71535"/>
+    <w:rPr>
+      <w:rFonts w:asciiTheme="majorHAnsi" w:eastAsiaTheme="majorEastAsia" w:hAnsiTheme="majorHAnsi" w:cstheme="majorBidi"/>
+      <w:color w:val="2F5496" w:themeColor="accent1" w:themeShade="BF"/>
+      <w:sz w:val="26"/>
+      <w:szCs w:val="26"/>
+    </w:rPr>
+  </w:style>
+  <w:style w:type="paragraph" w:styleId="Tekstdymka">
+    <w:name w:val="Balloon Text"/>
+    <w:basedOn w:val="Normalny"/>
+    <w:link w:val="TekstdymkaZnak"/>
+    <w:uiPriority w:val="99"/>
+    <w:semiHidden/>
+    <w:unhideWhenUsed/>
+    <w:rsid w:val="00B71535"/>
+    <w:pPr>
+      <w:spacing w:after="0" w:line="240" w:lineRule="auto"/>
+    </w:pPr>
+    <w:rPr>
+      <w:rFonts w:ascii="Segoe UI" w:hAnsi="Segoe UI" w:cs="Segoe UI"/>
+      <w:sz w:val="18"/>
+      <w:szCs w:val="18"/>
+    </w:rPr>
+  </w:style>
+  <w:style w:type="character" w:customStyle="1" w:styleId="TekstdymkaZnak">
+    <w:name w:val="Tekst dymka Znak"/>
+    <w:basedOn w:val="Domylnaczcionkaakapitu"/>
+    <w:link w:val="Tekstdymka"/>
+    <w:uiPriority w:val="99"/>
+    <w:semiHidden/>
+    <w:rsid w:val="00B71535"/>
+    <w:rPr>
+      <w:rFonts w:ascii="Segoe UI" w:hAnsi="Segoe UI" w:cs="Segoe UI"/>
+      <w:sz w:val="18"/>
+      <w:szCs w:val="18"/>
+    </w:rPr>
+  </w:style>
+  <w:style w:type="paragraph" w:styleId="Akapitzlist">
+    <w:name w:val="List Paragraph"/>
+    <w:basedOn w:val="Normalny"/>
+    <w:uiPriority w:val="34"/>
+    <w:qFormat/>
+    <w:rsid w:val="00B71535"/>
+    <w:pPr>
+      <w:ind w:left="720"/>
+      <w:contextualSpacing/>
+    </w:pPr>
+  </w:style>
+  <w:style w:type="paragraph" w:styleId="Podtytu">
+    <w:name w:val="Subtitle"/>
+    <w:basedOn w:val="Normalny"/>
+    <w:next w:val="Normalny"/>
+    <w:link w:val="PodtytuZnak"/>
+    <w:uiPriority w:val="11"/>
+    <w:qFormat/>
+    <w:rsid w:val="00B71535"/>
+    <w:pPr>
+      <w:numPr>
+        <w:ilvl w:val="1"/>
+      </w:numPr>
+    </w:pPr>
+    <w:rPr>
+      <w:rFonts w:eastAsiaTheme="minorEastAsia"/>
+      <w:color w:val="5A5A5A" w:themeColor="text1" w:themeTint="A5"/>
+      <w:spacing w:val="15"/>
+    </w:rPr>
+  </w:style>
+  <w:style w:type="character" w:customStyle="1" w:styleId="PodtytuZnak">
+    <w:name w:val="Podtytuł Znak"/>
+    <w:basedOn w:val="Domylnaczcionkaakapitu"/>
+    <w:link w:val="Podtytu"/>
+    <w:uiPriority w:val="11"/>
+    <w:rsid w:val="00B71535"/>
+    <w:rPr>
+      <w:rFonts w:eastAsiaTheme="minorEastAsia"/>
+      <w:color w:val="5A5A5A" w:themeColor="text1" w:themeTint="A5"/>
+      <w:spacing w:val="15"/>
+    </w:rPr>
   </w:style>
 </w:styles>
 </file>

</xml_diff>